<commit_message>
Update THONG BAO BD XA_69257.docx
</commit_message>
<xml_diff>
--- a/SODO/Khe Sanh/THONG BAO BD XA_69257.docx
+++ b/SODO/Khe Sanh/THONG BAO BD XA_69257.docx
@@ -538,18 +538,6 @@
     <w:p>
       <w:pPr>
         <w:spacing w:after="0" w:line="360" w:lineRule="auto"/>
-        <w:rPr>
-          <w:rFonts w:ascii="Times New Roman" w:eastAsia="Times New Roman" w:hAnsi="Times New Roman" w:cs="Times New Roman"/>
-          <w:b/>
-          <w:bCs/>
-          <w:sz w:val="28"/>
-          <w:szCs w:val="28"/>
-        </w:rPr>
-      </w:pPr>
-    </w:p>
-    <w:p>
-      <w:pPr>
-        <w:spacing w:after="0" w:line="360" w:lineRule="auto"/>
         <w:jc w:val="center"/>
         <w:rPr>
           <w:rFonts w:ascii="Times New Roman" w:hAnsi="Times New Roman" w:cs="Times New Roman"/>
@@ -557,6 +545,8 @@
           <w:szCs w:val="26"/>
         </w:rPr>
       </w:pPr>
+      <w:bookmarkStart w:id="0" w:name="_GoBack"/>
+      <w:bookmarkEnd w:id="0"/>
       <w:r>
         <w:rPr>
           <w:rFonts w:ascii="Times New Roman" w:hAnsi="Times New Roman" w:cs="Times New Roman"/>
@@ -565,7 +555,6 @@
         </w:rPr>
         <w:t xml:space="preserve">Kính gửi: </w:t>
       </w:r>
-      <w:bookmarkStart w:id="0" w:name="_GoBack"/>
       <w:r>
         <w:rPr>
           <w:rFonts w:ascii="Times New Roman" w:hAnsi="Times New Roman" w:cs="Times New Roman"/>
@@ -590,7 +579,6 @@
         </w:rPr>
         <w:t>, huyện Hướng Hóa</w:t>
       </w:r>
-      <w:bookmarkEnd w:id="0"/>
     </w:p>
     <w:p>
       <w:pPr>
@@ -2046,7 +2034,25 @@
                 <w:sz w:val="20"/>
                 <w:szCs w:val="20"/>
               </w:rPr>
-              <w:t xml:space="preserve">- Ông </w:t>
+              <w:t xml:space="preserve">- </w:t>
+            </w:r>
+            <w:r>
+              <w:rPr>
+                <w:rFonts w:ascii="Times New Roman" w:hAnsi="Times New Roman" w:cs="Times New Roman"/>
+                <w:color w:val="000000"/>
+                <w:sz w:val="20"/>
+                <w:szCs w:val="20"/>
+              </w:rPr>
+              <w:t>Bà</w:t>
+            </w:r>
+            <w:r>
+              <w:rPr>
+                <w:rFonts w:ascii="Times New Roman" w:hAnsi="Times New Roman" w:cs="Times New Roman"/>
+                <w:color w:val="000000"/>
+                <w:sz w:val="20"/>
+                <w:szCs w:val="20"/>
+              </w:rPr>
+              <w:t xml:space="preserve"> </w:t>
             </w:r>
             <w:r>
               <w:rPr>
@@ -2242,7 +2248,6 @@
           <w:sz w:val="26"/>
           <w:szCs w:val="26"/>
         </w:rPr>
-        <w:lastRenderedPageBreak/>
         <w:tab/>
       </w:r>
       <w:r>
@@ -2277,6 +2282,7 @@
           <w:sz w:val="26"/>
           <w:szCs w:val="26"/>
         </w:rPr>
+        <w:lastRenderedPageBreak/>
         <w:tab/>
       </w:r>
       <w:r>

</xml_diff>